<commit_message>
writing P48 and CDS weather parsers
</commit_message>
<xml_diff>
--- a/wsp/WSP Packages Outline.docx
+++ b/wsp/WSP Packages Outline.docx
@@ -429,9 +429,7 @@
         </w:rPr>
         <w:t>config</w:t>
       </w:r>
-      <w:bookmarkStart w:id="0" w:name="_GoBack"/>
-    </w:p>
-    <w:bookmarkEnd w:id="0"/>
+    </w:p>
     <w:p>
       <w:pPr>
         <w:pStyle w:val="ListParagraph"/>
@@ -449,19 +447,7 @@
         <w:rPr>
           <w:rFonts w:ascii="Helvetica" w:hAnsi="Helvetica"/>
         </w:rPr>
-        <w:t>PDU</w:t>
-      </w:r>
-      <w:r>
-        <w:rPr>
-          <w:rFonts w:ascii="Helvetica" w:hAnsi="Helvetica"/>
-        </w:rPr>
-        <w:t>i</w:t>
-      </w:r>
-      <w:r>
-        <w:rPr>
-          <w:rFonts w:ascii="Helvetica" w:hAnsi="Helvetica"/>
-        </w:rPr>
-        <w:t>.ini</w:t>
+        <w:t>PDUi.ini</w:t>
       </w:r>
     </w:p>
     <w:p>
@@ -534,15 +520,578 @@
     </w:p>
     <w:p>
       <w:pPr>
+        <w:rPr>
+          <w:rFonts w:ascii="Helvetica" w:hAnsi="Helvetica"/>
+          <w:b/>
+          <w:bCs/>
+        </w:rPr>
+      </w:pPr>
+    </w:p>
+    <w:p>
+      <w:pPr>
+        <w:rPr>
+          <w:rFonts w:ascii="Helvetica" w:hAnsi="Helvetica"/>
+          <w:b/>
+          <w:bCs/>
+        </w:rPr>
+      </w:pPr>
+    </w:p>
+    <w:p>
+      <w:pPr>
+        <w:rPr>
+          <w:rFonts w:ascii="Helvetica" w:hAnsi="Helvetica"/>
+          <w:b/>
+          <w:bCs/>
+          <w:u w:val="single"/>
+        </w:rPr>
+      </w:pPr>
+      <w:r>
+        <w:rPr>
+          <w:rFonts w:ascii="Helvetica" w:hAnsi="Helvetica"/>
+          <w:b/>
+          <w:bCs/>
+          <w:u w:val="single"/>
+        </w:rPr>
+        <w:br w:type="page"/>
+      </w:r>
+    </w:p>
+    <w:p>
+      <w:pPr>
+        <w:rPr>
+          <w:rFonts w:ascii="Helvetica" w:hAnsi="Helvetica"/>
+          <w:b/>
+          <w:bCs/>
+          <w:u w:val="single"/>
+        </w:rPr>
+      </w:pPr>
+      <w:r>
+        <w:rPr>
+          <w:rFonts w:ascii="Helvetica" w:hAnsi="Helvetica"/>
+          <w:b/>
+          <w:bCs/>
+          <w:u w:val="single"/>
+        </w:rPr>
+        <w:lastRenderedPageBreak/>
+        <w:t>systemControl.py</w:t>
+      </w:r>
+    </w:p>
+    <w:p>
+      <w:pPr>
+        <w:rPr>
+          <w:rFonts w:ascii="Helvetica" w:hAnsi="Helvetica"/>
+        </w:rPr>
+      </w:pPr>
+    </w:p>
+    <w:p>
+      <w:pPr>
+        <w:rPr>
+          <w:rFonts w:ascii="Helvetica" w:hAnsi="Helvetica"/>
+        </w:rPr>
+      </w:pPr>
+      <w:r>
+        <w:rPr>
+          <w:rFonts w:ascii="Helvetica" w:hAnsi="Helvetica"/>
+        </w:rPr>
+        <w:t>Order of operations:</w:t>
+      </w:r>
+    </w:p>
+    <w:p>
+      <w:pPr>
+        <w:pStyle w:val="ListParagraph"/>
+        <w:numPr>
+          <w:ilvl w:val="0"/>
+          <w:numId w:val="2"/>
+        </w:numPr>
+        <w:rPr>
+          <w:rFonts w:ascii="Helvetica" w:hAnsi="Helvetica"/>
+        </w:rPr>
+      </w:pPr>
+      <w:r>
+        <w:rPr>
+          <w:rFonts w:ascii="Helvetica" w:hAnsi="Helvetica"/>
+        </w:rPr>
+        <w:t>Initialize control class</w:t>
+      </w:r>
+    </w:p>
+    <w:p>
+      <w:pPr>
         <w:pStyle w:val="ListParagraph"/>
         <w:numPr>
           <w:ilvl w:val="1"/>
-          <w:numId w:val="1"/>
-        </w:numPr>
-        <w:rPr>
-          <w:rFonts w:ascii="Helvetica" w:hAnsi="Helvetica"/>
-          <w:b/>
-          <w:bCs/>
+          <w:numId w:val="2"/>
+        </w:numPr>
+        <w:rPr>
+          <w:rFonts w:ascii="Helvetica" w:hAnsi="Helvetica"/>
+        </w:rPr>
+      </w:pPr>
+      <w:r>
+        <w:rPr>
+          <w:rFonts w:ascii="Helvetica" w:hAnsi="Helvetica"/>
+        </w:rPr>
+        <w:t>Get config file</w:t>
+      </w:r>
+    </w:p>
+    <w:p>
+      <w:pPr>
+        <w:pStyle w:val="ListParagraph"/>
+        <w:numPr>
+          <w:ilvl w:val="1"/>
+          <w:numId w:val="2"/>
+        </w:numPr>
+        <w:rPr>
+          <w:rFonts w:ascii="Helvetica" w:hAnsi="Helvetica"/>
+        </w:rPr>
+      </w:pPr>
+      <w:r>
+        <w:rPr>
+          <w:rFonts w:ascii="Helvetica" w:hAnsi="Helvetica"/>
+        </w:rPr>
+        <w:t>Get base directory</w:t>
+      </w:r>
+    </w:p>
+    <w:p>
+      <w:pPr>
+        <w:pStyle w:val="ListParagraph"/>
+        <w:numPr>
+          <w:ilvl w:val="1"/>
+          <w:numId w:val="2"/>
+        </w:numPr>
+        <w:rPr>
+          <w:rFonts w:ascii="Helvetica" w:hAnsi="Helvetica"/>
+        </w:rPr>
+      </w:pPr>
+      <w:r>
+        <w:rPr>
+          <w:rFonts w:ascii="Helvetica" w:hAnsi="Helvetica"/>
+        </w:rPr>
+        <w:t xml:space="preserve">Set observing mode from </w:t>
+      </w:r>
+      <w:proofErr w:type="spellStart"/>
+      <w:r>
+        <w:rPr>
+          <w:rFonts w:ascii="Helvetica" w:hAnsi="Helvetica"/>
+        </w:rPr>
+        <w:t>wsp</w:t>
+      </w:r>
+      <w:proofErr w:type="spellEnd"/>
+      <w:r>
+        <w:rPr>
+          <w:rFonts w:ascii="Helvetica" w:hAnsi="Helvetica"/>
+        </w:rPr>
+        <w:t xml:space="preserve"> command line input</w:t>
+      </w:r>
+    </w:p>
+    <w:p>
+      <w:pPr>
+        <w:pStyle w:val="ListParagraph"/>
+        <w:numPr>
+          <w:ilvl w:val="0"/>
+          <w:numId w:val="2"/>
+        </w:numPr>
+        <w:rPr>
+          <w:rFonts w:ascii="Helvetica" w:hAnsi="Helvetica"/>
+        </w:rPr>
+      </w:pPr>
+      <w:r>
+        <w:rPr>
+          <w:rFonts w:ascii="Helvetica" w:hAnsi="Helvetica"/>
+        </w:rPr>
+        <w:t>create and all class objects (</w:t>
+      </w:r>
+      <w:proofErr w:type="spellStart"/>
+      <w:r>
+        <w:rPr>
+          <w:rFonts w:ascii="Helvetica" w:hAnsi="Helvetica"/>
+        </w:rPr>
+        <w:t>ie</w:t>
+      </w:r>
+      <w:proofErr w:type="spellEnd"/>
+      <w:r>
+        <w:rPr>
+          <w:rFonts w:ascii="Helvetica" w:hAnsi="Helvetica"/>
+        </w:rPr>
+        <w:t xml:space="preserve"> make instances of each class)</w:t>
+      </w:r>
+    </w:p>
+    <w:p>
+      <w:pPr>
+        <w:pStyle w:val="ListParagraph"/>
+        <w:numPr>
+          <w:ilvl w:val="1"/>
+          <w:numId w:val="2"/>
+        </w:numPr>
+        <w:rPr>
+          <w:rFonts w:ascii="Helvetica" w:hAnsi="Helvetica"/>
+        </w:rPr>
+      </w:pPr>
+      <w:r>
+        <w:rPr>
+          <w:rFonts w:ascii="Helvetica" w:hAnsi="Helvetica"/>
+        </w:rPr>
+        <w:t xml:space="preserve">telescope = </w:t>
+      </w:r>
+      <w:proofErr w:type="gramStart"/>
+      <w:r>
+        <w:rPr>
+          <w:rFonts w:ascii="Helvetica" w:hAnsi="Helvetica"/>
+        </w:rPr>
+        <w:t>telescope.PWI</w:t>
+      </w:r>
+      <w:proofErr w:type="gramEnd"/>
+      <w:r>
+        <w:rPr>
+          <w:rFonts w:ascii="Helvetica" w:hAnsi="Helvetica"/>
+        </w:rPr>
+        <w:t>4()</w:t>
+      </w:r>
+    </w:p>
+    <w:p>
+      <w:pPr>
+        <w:pStyle w:val="ListParagraph"/>
+        <w:numPr>
+          <w:ilvl w:val="1"/>
+          <w:numId w:val="2"/>
+        </w:numPr>
+        <w:rPr>
+          <w:rFonts w:ascii="Helvetica" w:hAnsi="Helvetica"/>
+        </w:rPr>
+      </w:pPr>
+      <w:r>
+        <w:rPr>
+          <w:rFonts w:ascii="Helvetica" w:hAnsi="Helvetica"/>
+        </w:rPr>
+        <w:t xml:space="preserve">pdu1 = </w:t>
+      </w:r>
+      <w:proofErr w:type="spellStart"/>
+      <w:proofErr w:type="gramStart"/>
+      <w:r>
+        <w:rPr>
+          <w:rFonts w:ascii="Helvetica" w:hAnsi="Helvetica"/>
+        </w:rPr>
+        <w:t>power.PDU</w:t>
+      </w:r>
+      <w:proofErr w:type="spellEnd"/>
+      <w:r>
+        <w:rPr>
+          <w:rFonts w:ascii="Helvetica" w:hAnsi="Helvetica"/>
+        </w:rPr>
+        <w:t>(</w:t>
+      </w:r>
+      <w:proofErr w:type="gramEnd"/>
+      <w:r>
+        <w:rPr>
+          <w:rFonts w:ascii="Helvetica" w:hAnsi="Helvetica"/>
+        </w:rPr>
+        <w:t>)</w:t>
+      </w:r>
+    </w:p>
+    <w:p>
+      <w:pPr>
+        <w:pStyle w:val="ListParagraph"/>
+        <w:numPr>
+          <w:ilvl w:val="1"/>
+          <w:numId w:val="2"/>
+        </w:numPr>
+        <w:rPr>
+          <w:rFonts w:ascii="Helvetica" w:hAnsi="Helvetica"/>
+        </w:rPr>
+      </w:pPr>
+      <w:r>
+        <w:rPr>
+          <w:rFonts w:ascii="Helvetica" w:hAnsi="Helvetica"/>
+        </w:rPr>
+        <w:t xml:space="preserve">dome = </w:t>
+      </w:r>
+      <w:proofErr w:type="spellStart"/>
+      <w:proofErr w:type="gramStart"/>
+      <w:r>
+        <w:rPr>
+          <w:rFonts w:ascii="Helvetica" w:hAnsi="Helvetica"/>
+        </w:rPr>
+        <w:t>housekeeping.site</w:t>
+      </w:r>
+      <w:proofErr w:type="gramEnd"/>
+      <w:r>
+        <w:rPr>
+          <w:rFonts w:ascii="Helvetica" w:hAnsi="Helvetica"/>
+        </w:rPr>
+        <w:t>.dome</w:t>
+      </w:r>
+      <w:proofErr w:type="spellEnd"/>
+      <w:r>
+        <w:rPr>
+          <w:rFonts w:ascii="Helvetica" w:hAnsi="Helvetica"/>
+        </w:rPr>
+        <w:t>()</w:t>
+      </w:r>
+    </w:p>
+    <w:p>
+      <w:pPr>
+        <w:pStyle w:val="ListParagraph"/>
+        <w:numPr>
+          <w:ilvl w:val="1"/>
+          <w:numId w:val="2"/>
+        </w:numPr>
+        <w:rPr>
+          <w:rFonts w:ascii="Helvetica" w:hAnsi="Helvetica"/>
+        </w:rPr>
+      </w:pPr>
+      <w:r>
+        <w:rPr>
+          <w:rFonts w:ascii="Helvetica" w:hAnsi="Helvetica"/>
+        </w:rPr>
+        <w:t xml:space="preserve">camera1 = </w:t>
+      </w:r>
+      <w:proofErr w:type="spellStart"/>
+      <w:proofErr w:type="gramStart"/>
+      <w:r>
+        <w:rPr>
+          <w:rFonts w:ascii="Helvetica" w:hAnsi="Helvetica"/>
+        </w:rPr>
+        <w:t>camera.camera</w:t>
+      </w:r>
+      <w:proofErr w:type="spellEnd"/>
+      <w:proofErr w:type="gramEnd"/>
+      <w:r>
+        <w:rPr>
+          <w:rFonts w:ascii="Helvetica" w:hAnsi="Helvetica"/>
+        </w:rPr>
+        <w:t>()</w:t>
+      </w:r>
+    </w:p>
+    <w:p>
+      <w:pPr>
+        <w:pStyle w:val="ListParagraph"/>
+        <w:numPr>
+          <w:ilvl w:val="0"/>
+          <w:numId w:val="2"/>
+        </w:numPr>
+        <w:rPr>
+          <w:rFonts w:ascii="Helvetica" w:hAnsi="Helvetica"/>
+        </w:rPr>
+      </w:pPr>
+      <w:r>
+        <w:rPr>
+          <w:rFonts w:ascii="Helvetica" w:hAnsi="Helvetica"/>
+        </w:rPr>
+        <w:t>Initialize the systems (could be part of above function like in Minerva)</w:t>
+      </w:r>
+    </w:p>
+    <w:p>
+      <w:pPr>
+        <w:pStyle w:val="ListParagraph"/>
+        <w:numPr>
+          <w:ilvl w:val="1"/>
+          <w:numId w:val="2"/>
+        </w:numPr>
+        <w:rPr>
+          <w:rFonts w:ascii="Helvetica" w:hAnsi="Helvetica"/>
+        </w:rPr>
+      </w:pPr>
+      <w:proofErr w:type="spellStart"/>
+      <w:proofErr w:type="gramStart"/>
+      <w:r>
+        <w:rPr>
+          <w:rFonts w:ascii="Helvetica" w:hAnsi="Helvetica"/>
+        </w:rPr>
+        <w:t>telescope.initialize</w:t>
+      </w:r>
+      <w:proofErr w:type="spellEnd"/>
+      <w:proofErr w:type="gramEnd"/>
+      <w:r>
+        <w:rPr>
+          <w:rFonts w:ascii="Helvetica" w:hAnsi="Helvetica"/>
+        </w:rPr>
+        <w:t>()</w:t>
+      </w:r>
+    </w:p>
+    <w:p>
+      <w:pPr>
+        <w:pStyle w:val="ListParagraph"/>
+        <w:numPr>
+          <w:ilvl w:val="1"/>
+          <w:numId w:val="2"/>
+        </w:numPr>
+        <w:rPr>
+          <w:rFonts w:ascii="Helvetica" w:hAnsi="Helvetica"/>
+        </w:rPr>
+      </w:pPr>
+      <w:r>
+        <w:rPr>
+          <w:rFonts w:ascii="Helvetica" w:hAnsi="Helvetica"/>
+        </w:rPr>
+        <w:t>pdu1.sendStatus([initial status])</w:t>
+      </w:r>
+    </w:p>
+    <w:p>
+      <w:pPr>
+        <w:pStyle w:val="ListParagraph"/>
+        <w:numPr>
+          <w:ilvl w:val="1"/>
+          <w:numId w:val="2"/>
+        </w:numPr>
+        <w:rPr>
+          <w:rFonts w:ascii="Helvetica" w:hAnsi="Helvetica"/>
+        </w:rPr>
+      </w:pPr>
+      <w:r>
+        <w:rPr>
+          <w:rFonts w:ascii="Helvetica" w:hAnsi="Helvetica"/>
+        </w:rPr>
+        <w:t>etc.</w:t>
+      </w:r>
+    </w:p>
+    <w:p>
+      <w:pPr>
+        <w:rPr>
+          <w:rFonts w:ascii="Helvetica" w:hAnsi="Helvetica"/>
+        </w:rPr>
+      </w:pPr>
+    </w:p>
+    <w:p>
+      <w:pPr>
+        <w:rPr>
+          <w:rFonts w:ascii="Helvetica" w:hAnsi="Helvetica"/>
+        </w:rPr>
+      </w:pPr>
+    </w:p>
+    <w:p>
+      <w:pPr>
+        <w:rPr>
+          <w:rFonts w:ascii="Helvetica" w:hAnsi="Helvetica"/>
+        </w:rPr>
+      </w:pPr>
+      <w:r>
+        <w:rPr>
+          <w:rFonts w:ascii="Helvetica" w:hAnsi="Helvetica"/>
+          <w:b/>
+          <w:bCs/>
+          <w:u w:val="single"/>
+        </w:rPr>
+        <w:t>weather</w:t>
+      </w:r>
+    </w:p>
+    <w:p>
+      <w:pPr>
+        <w:pStyle w:val="ListParagraph"/>
+        <w:numPr>
+          <w:ilvl w:val="0"/>
+          <w:numId w:val="3"/>
+        </w:numPr>
+        <w:rPr>
+          <w:rFonts w:ascii="Helvetica" w:hAnsi="Helvetica"/>
+        </w:rPr>
+      </w:pPr>
+      <w:r>
+        <w:rPr>
+          <w:rFonts w:ascii="Helvetica" w:hAnsi="Helvetica"/>
+        </w:rPr>
+        <w:t>separate weather rules if dome is open vs dome is closed</w:t>
+      </w:r>
+    </w:p>
+    <w:p>
+      <w:pPr>
+        <w:pStyle w:val="ListParagraph"/>
+        <w:numPr>
+          <w:ilvl w:val="0"/>
+          <w:numId w:val="3"/>
+        </w:numPr>
+        <w:rPr>
+          <w:rFonts w:ascii="Helvetica" w:hAnsi="Helvetica"/>
+        </w:rPr>
+      </w:pPr>
+      <w:r>
+        <w:rPr>
+          <w:rFonts w:ascii="Helvetica" w:hAnsi="Helvetica"/>
+        </w:rPr>
+        <w:t>if it’s rained in the last hour don’t open</w:t>
+      </w:r>
+    </w:p>
+    <w:p>
+      <w:pPr>
+        <w:pStyle w:val="ListParagraph"/>
+        <w:numPr>
+          <w:ilvl w:val="1"/>
+          <w:numId w:val="3"/>
+        </w:numPr>
+        <w:rPr>
+          <w:rFonts w:ascii="Helvetica" w:hAnsi="Helvetica"/>
+        </w:rPr>
+      </w:pPr>
+      <w:r>
+        <w:rPr>
+          <w:rFonts w:ascii="Helvetica" w:hAnsi="Helvetica"/>
+        </w:rPr>
+        <w:t>track a time of last precipitation</w:t>
+      </w:r>
+    </w:p>
+    <w:p>
+      <w:pPr>
+        <w:pStyle w:val="ListParagraph"/>
+        <w:numPr>
+          <w:ilvl w:val="0"/>
+          <w:numId w:val="3"/>
+        </w:numPr>
+        <w:rPr>
+          <w:rFonts w:ascii="Helvetica" w:hAnsi="Helvetica"/>
+        </w:rPr>
+      </w:pPr>
+      <w:r>
+        <w:rPr>
+          <w:rFonts w:ascii="Helvetica" w:hAnsi="Helvetica"/>
+        </w:rPr>
+        <w:t>if it’s snowed in the last 24 hours, don’t open</w:t>
+      </w:r>
+    </w:p>
+    <w:p>
+      <w:pPr>
+        <w:pStyle w:val="ListParagraph"/>
+        <w:numPr>
+          <w:ilvl w:val="1"/>
+          <w:numId w:val="3"/>
+        </w:numPr>
+        <w:rPr>
+          <w:rFonts w:ascii="Helvetica" w:hAnsi="Helvetica"/>
+        </w:rPr>
+      </w:pPr>
+      <w:r>
+        <w:rPr>
+          <w:rFonts w:ascii="Helvetica" w:hAnsi="Helvetica"/>
+        </w:rPr>
+        <w:t>track last precipitation and temp &lt; 1C</w:t>
+      </w:r>
+    </w:p>
+    <w:p>
+      <w:pPr>
+        <w:pStyle w:val="ListParagraph"/>
+        <w:numPr>
+          <w:ilvl w:val="1"/>
+          <w:numId w:val="3"/>
+        </w:numPr>
+        <w:rPr>
+          <w:rFonts w:ascii="Helvetica" w:hAnsi="Helvetica"/>
+        </w:rPr>
+      </w:pPr>
+      <w:bookmarkStart w:id="0" w:name="_GoBack"/>
+      <w:bookmarkEnd w:id="0"/>
+    </w:p>
+    <w:p>
+      <w:pPr>
+        <w:rPr>
+          <w:rFonts w:ascii="Helvetica" w:hAnsi="Helvetica"/>
+        </w:rPr>
+      </w:pPr>
+      <w:r>
+        <w:rPr>
+          <w:rFonts w:ascii="Helvetica" w:hAnsi="Helvetica"/>
+        </w:rPr>
+        <w:br w:type="page"/>
+      </w:r>
+    </w:p>
+    <w:p>
+      <w:pPr>
+        <w:rPr>
+          <w:rFonts w:ascii="Helvetica" w:hAnsi="Helvetica"/>
         </w:rPr>
       </w:pPr>
     </w:p>
@@ -671,8 +1220,213 @@
       </w:rPr>
     </w:lvl>
   </w:abstractNum>
+  <w:abstractNum w:abstractNumId="1" w15:restartNumberingAfterBreak="0">
+    <w:nsid w:val="56B51CD7"/>
+    <w:multiLevelType w:val="hybridMultilevel"/>
+    <w:tmpl w:val="226278D2"/>
+    <w:lvl w:ilvl="0" w:tplc="0409000F">
+      <w:start w:val="1"/>
+      <w:numFmt w:val="decimal"/>
+      <w:lvlText w:val="%1."/>
+      <w:lvlJc w:val="left"/>
+      <w:pPr>
+        <w:ind w:left="720" w:hanging="360"/>
+      </w:pPr>
+    </w:lvl>
+    <w:lvl w:ilvl="1" w:tplc="04090019">
+      <w:start w:val="1"/>
+      <w:numFmt w:val="lowerLetter"/>
+      <w:lvlText w:val="%2."/>
+      <w:lvlJc w:val="left"/>
+      <w:pPr>
+        <w:ind w:left="1440" w:hanging="360"/>
+      </w:pPr>
+    </w:lvl>
+    <w:lvl w:ilvl="2" w:tplc="0409001B" w:tentative="1">
+      <w:start w:val="1"/>
+      <w:numFmt w:val="lowerRoman"/>
+      <w:lvlText w:val="%3."/>
+      <w:lvlJc w:val="right"/>
+      <w:pPr>
+        <w:ind w:left="2160" w:hanging="180"/>
+      </w:pPr>
+    </w:lvl>
+    <w:lvl w:ilvl="3" w:tplc="0409000F" w:tentative="1">
+      <w:start w:val="1"/>
+      <w:numFmt w:val="decimal"/>
+      <w:lvlText w:val="%4."/>
+      <w:lvlJc w:val="left"/>
+      <w:pPr>
+        <w:ind w:left="2880" w:hanging="360"/>
+      </w:pPr>
+    </w:lvl>
+    <w:lvl w:ilvl="4" w:tplc="04090019" w:tentative="1">
+      <w:start w:val="1"/>
+      <w:numFmt w:val="lowerLetter"/>
+      <w:lvlText w:val="%5."/>
+      <w:lvlJc w:val="left"/>
+      <w:pPr>
+        <w:ind w:left="3600" w:hanging="360"/>
+      </w:pPr>
+    </w:lvl>
+    <w:lvl w:ilvl="5" w:tplc="0409001B" w:tentative="1">
+      <w:start w:val="1"/>
+      <w:numFmt w:val="lowerRoman"/>
+      <w:lvlText w:val="%6."/>
+      <w:lvlJc w:val="right"/>
+      <w:pPr>
+        <w:ind w:left="4320" w:hanging="180"/>
+      </w:pPr>
+    </w:lvl>
+    <w:lvl w:ilvl="6" w:tplc="0409000F" w:tentative="1">
+      <w:start w:val="1"/>
+      <w:numFmt w:val="decimal"/>
+      <w:lvlText w:val="%7."/>
+      <w:lvlJc w:val="left"/>
+      <w:pPr>
+        <w:ind w:left="5040" w:hanging="360"/>
+      </w:pPr>
+    </w:lvl>
+    <w:lvl w:ilvl="7" w:tplc="04090019" w:tentative="1">
+      <w:start w:val="1"/>
+      <w:numFmt w:val="lowerLetter"/>
+      <w:lvlText w:val="%8."/>
+      <w:lvlJc w:val="left"/>
+      <w:pPr>
+        <w:ind w:left="5760" w:hanging="360"/>
+      </w:pPr>
+    </w:lvl>
+    <w:lvl w:ilvl="8" w:tplc="0409001B" w:tentative="1">
+      <w:start w:val="1"/>
+      <w:numFmt w:val="lowerRoman"/>
+      <w:lvlText w:val="%9."/>
+      <w:lvlJc w:val="right"/>
+      <w:pPr>
+        <w:ind w:left="6480" w:hanging="180"/>
+      </w:pPr>
+    </w:lvl>
+  </w:abstractNum>
+  <w:abstractNum w:abstractNumId="2" w15:restartNumberingAfterBreak="0">
+    <w:nsid w:val="662A1680"/>
+    <w:multiLevelType w:val="hybridMultilevel"/>
+    <w:tmpl w:val="C5805F3E"/>
+    <w:lvl w:ilvl="0" w:tplc="04090001">
+      <w:start w:val="1"/>
+      <w:numFmt w:val="bullet"/>
+      <w:lvlText w:val=""/>
+      <w:lvlJc w:val="left"/>
+      <w:pPr>
+        <w:ind w:left="720" w:hanging="360"/>
+      </w:pPr>
+      <w:rPr>
+        <w:rFonts w:ascii="Symbol" w:hAnsi="Symbol" w:hint="default"/>
+      </w:rPr>
+    </w:lvl>
+    <w:lvl w:ilvl="1" w:tplc="04090003">
+      <w:start w:val="1"/>
+      <w:numFmt w:val="bullet"/>
+      <w:lvlText w:val="o"/>
+      <w:lvlJc w:val="left"/>
+      <w:pPr>
+        <w:ind w:left="1440" w:hanging="360"/>
+      </w:pPr>
+      <w:rPr>
+        <w:rFonts w:ascii="Courier New" w:hAnsi="Courier New" w:cs="Courier New" w:hint="default"/>
+      </w:rPr>
+    </w:lvl>
+    <w:lvl w:ilvl="2" w:tplc="04090005" w:tentative="1">
+      <w:start w:val="1"/>
+      <w:numFmt w:val="bullet"/>
+      <w:lvlText w:val=""/>
+      <w:lvlJc w:val="left"/>
+      <w:pPr>
+        <w:ind w:left="2160" w:hanging="360"/>
+      </w:pPr>
+      <w:rPr>
+        <w:rFonts w:ascii="Wingdings" w:hAnsi="Wingdings" w:hint="default"/>
+      </w:rPr>
+    </w:lvl>
+    <w:lvl w:ilvl="3" w:tplc="04090001" w:tentative="1">
+      <w:start w:val="1"/>
+      <w:numFmt w:val="bullet"/>
+      <w:lvlText w:val=""/>
+      <w:lvlJc w:val="left"/>
+      <w:pPr>
+        <w:ind w:left="2880" w:hanging="360"/>
+      </w:pPr>
+      <w:rPr>
+        <w:rFonts w:ascii="Symbol" w:hAnsi="Symbol" w:hint="default"/>
+      </w:rPr>
+    </w:lvl>
+    <w:lvl w:ilvl="4" w:tplc="04090003" w:tentative="1">
+      <w:start w:val="1"/>
+      <w:numFmt w:val="bullet"/>
+      <w:lvlText w:val="o"/>
+      <w:lvlJc w:val="left"/>
+      <w:pPr>
+        <w:ind w:left="3600" w:hanging="360"/>
+      </w:pPr>
+      <w:rPr>
+        <w:rFonts w:ascii="Courier New" w:hAnsi="Courier New" w:cs="Courier New" w:hint="default"/>
+      </w:rPr>
+    </w:lvl>
+    <w:lvl w:ilvl="5" w:tplc="04090005" w:tentative="1">
+      <w:start w:val="1"/>
+      <w:numFmt w:val="bullet"/>
+      <w:lvlText w:val=""/>
+      <w:lvlJc w:val="left"/>
+      <w:pPr>
+        <w:ind w:left="4320" w:hanging="360"/>
+      </w:pPr>
+      <w:rPr>
+        <w:rFonts w:ascii="Wingdings" w:hAnsi="Wingdings" w:hint="default"/>
+      </w:rPr>
+    </w:lvl>
+    <w:lvl w:ilvl="6" w:tplc="04090001" w:tentative="1">
+      <w:start w:val="1"/>
+      <w:numFmt w:val="bullet"/>
+      <w:lvlText w:val=""/>
+      <w:lvlJc w:val="left"/>
+      <w:pPr>
+        <w:ind w:left="5040" w:hanging="360"/>
+      </w:pPr>
+      <w:rPr>
+        <w:rFonts w:ascii="Symbol" w:hAnsi="Symbol" w:hint="default"/>
+      </w:rPr>
+    </w:lvl>
+    <w:lvl w:ilvl="7" w:tplc="04090003" w:tentative="1">
+      <w:start w:val="1"/>
+      <w:numFmt w:val="bullet"/>
+      <w:lvlText w:val="o"/>
+      <w:lvlJc w:val="left"/>
+      <w:pPr>
+        <w:ind w:left="5760" w:hanging="360"/>
+      </w:pPr>
+      <w:rPr>
+        <w:rFonts w:ascii="Courier New" w:hAnsi="Courier New" w:cs="Courier New" w:hint="default"/>
+      </w:rPr>
+    </w:lvl>
+    <w:lvl w:ilvl="8" w:tplc="04090005" w:tentative="1">
+      <w:start w:val="1"/>
+      <w:numFmt w:val="bullet"/>
+      <w:lvlText w:val=""/>
+      <w:lvlJc w:val="left"/>
+      <w:pPr>
+        <w:ind w:left="6480" w:hanging="360"/>
+      </w:pPr>
+      <w:rPr>
+        <w:rFonts w:ascii="Wingdings" w:hAnsi="Wingdings" w:hint="default"/>
+      </w:rPr>
+    </w:lvl>
+  </w:abstractNum>
   <w:num w:numId="1">
     <w:abstractNumId w:val="0"/>
+  </w:num>
+  <w:num w:numId="2">
+    <w:abstractNumId w:val="1"/>
+  </w:num>
+  <w:num w:numId="3">
+    <w:abstractNumId w:val="2"/>
   </w:num>
 </w:numbering>
 </file>

</xml_diff>